<commit_message>
Update Por que nao sou cristao.docx
</commit_message>
<xml_diff>
--- a/Bertrand Russell/Por que nao sou cristao.docx
+++ b/Bertrand Russell/Por que nao sou cristao.docx
@@ -2528,8 +2528,6 @@
           <w:color w:val="auto"/>
         </w:rPr>
       </w:pPr>
-      <w:bookmarkStart w:id="1" w:name="_GoBack"/>
-      <w:bookmarkEnd w:id="1"/>
       <w:r>
         <w:rPr>
           <w:color w:val="auto"/>
@@ -2563,7 +2561,20 @@
           <w:color w:val="auto"/>
         </w:rPr>
         <w:lastRenderedPageBreak/>
-        <w:t>preocupação delas diz respeito a algo muito mais mundano, ou pode tratar-se meramente de má digestão; mas ninguém de fato fica seriamente infeliz por pensar que algo de ruim vai acontecer com este mundo daqui a milhões de anos. Assim, apesar de obviamente ser uma visão fúnebre supor que a vida morrerá – pelo menos suponho que possamos fazer essa afirmação, apesar de às vezes eu achar que isso é quase um consolo, quando vejo as coisas que as pessoas fazem com a própria vida –, isso não é tão terrível a ponto de transformar a vida em um tormento. Essa questão simplesmente faz com que se volte a atenção para outras coisas.</w:t>
+        <w:t xml:space="preserve">preocupação delas diz respeito a algo muito mais mundano, ou pode tratar-se meramente de má digestão; </w:t>
+      </w:r>
+      <w:r>
+        <w:rPr>
+          <w:color w:val="auto"/>
+          <w:highlight w:val="yellow"/>
+        </w:rPr>
+        <w:t>mas ninguém de fato fica seriamente infeliz por pensar que algo de ruim vai acontecer com este mundo daqui a milhões de anos</w:t>
+      </w:r>
+      <w:r>
+        <w:rPr>
+          <w:color w:val="auto"/>
+        </w:rPr>
+        <w:t>. Assim, apesar de obviamente ser uma visão fúnebre supor que a vida morrerá – pelo menos suponho que possamos fazer essa afirmação, apesar de às vezes eu achar que isso é quase um consolo, quando vejo as coisas que as pessoas fazem com a própria vida –, isso não é tão terrível a ponto de transformar a vida em um tormento. Essa questão simplesmente faz com que se volte a atenção para outras coisas.</w:t>
       </w:r>
     </w:p>
     <w:p>
@@ -2611,7 +2622,20 @@
         <w:rPr>
           <w:color w:val="auto"/>
         </w:rPr>
-        <w:t xml:space="preserve">Agora chegamos a um estágio posterior, a que me referirei como a descendência intelectual que os teístas transformaram em suas argumentações, e nos deparamos com o que se chamam argumentos morais para a existência de Deus. Todos os senhores sabem, é claro, que no passado existiram três argumentos intelectuais a favor da existência de Deus, todos utilizados por Immanuel Kant em </w:t>
+        <w:t xml:space="preserve">Agora chegamos a um estágio posterior, a que me referirei como a descendência intelectual que os teístas transformaram em suas argumentações, e nos deparamos com o que se chamam </w:t>
+      </w:r>
+      <w:r>
+        <w:rPr>
+          <w:color w:val="auto"/>
+          <w:highlight w:val="yellow"/>
+        </w:rPr>
+        <w:t>argumentos morais para a existência de Deus.</w:t>
+      </w:r>
+      <w:r>
+        <w:rPr>
+          <w:color w:val="auto"/>
+        </w:rPr>
+        <w:t xml:space="preserve"> Todos os senhores sabem, é claro, que no passado existiram três argumentos intelectuais a favor da existência de Deus, todos utilizados por Immanuel Kant em </w:t>
       </w:r>
       <w:r>
         <w:rPr>
@@ -2633,13 +2657,34 @@
         <w:ind w:left="-15" w:right="14"/>
         <w:rPr>
           <w:color w:val="auto"/>
-        </w:rPr>
-      </w:pPr>
-      <w:r>
-        <w:rPr>
-          <w:color w:val="auto"/>
-        </w:rPr>
-        <w:t>Kant, como digo, inventou um novo argumento moral em favor da existência de Deus, e tal argumento, sob formas variadas, fez-se extremamente popular durante o século XIX. Ele se apresenta sob todo o tipo de formas. Uma delas é dizer que não haveria certo nem errado a menos que Deus existisse. No momento, não estou preocupado se existe ou não diferença entre certo e errado; essa é uma outra questão. O ponto que me preocupa é que, se alguém tem certeza de que há diferença entre certo e errado, então esse alguém se encontra na seguinte situação: será que tal diferença é ou não devida às determinações de Deus? Se for devida às determinações de Deus, então para o próprio Deus não existe diferença entre certo e errado, e a afirmação de que Deus é bom perde sua significância. Se for dito, como os teólogos dizem, que Deus é bom, então é necessário dizer que certo e errado têm algum significado independentemente das determinações de Deus, porque as determinações de Deus são boas, e</w:t>
+          <w:highlight w:val="yellow"/>
+        </w:rPr>
+      </w:pPr>
+      <w:r>
+        <w:rPr>
+          <w:color w:val="auto"/>
+        </w:rPr>
+        <w:t xml:space="preserve">Kant, como digo, inventou um novo argumento moral em favor da existência de Deus, e tal argumento, sob formas variadas, fez-se extremamente popular durante o século XIX. Ele se apresenta sob todo o tipo de formas. Uma delas é dizer que </w:t>
+      </w:r>
+      <w:r>
+        <w:rPr>
+          <w:color w:val="auto"/>
+          <w:highlight w:val="yellow"/>
+        </w:rPr>
+        <w:t>não haveria certo nem errado a menos que Deus existisse</w:t>
+      </w:r>
+      <w:r>
+        <w:rPr>
+          <w:color w:val="auto"/>
+        </w:rPr>
+        <w:t xml:space="preserve">. No momento, não estou preocupado se existe ou não diferença entre certo e errado; essa é uma outra questão. O ponto que me preocupa é que, se alguém tem certeza de que há diferença entre certo e errado, então esse alguém se encontra na seguinte situação: será que tal diferença é ou não devida às determinações de Deus? Se for devida às determinações de Deus, então para o próprio Deus não existe diferença entre certo e errado, e a afirmação de que Deus é bom perde sua significância. </w:t>
+      </w:r>
+      <w:r>
+        <w:rPr>
+          <w:color w:val="auto"/>
+          <w:highlight w:val="yellow"/>
+        </w:rPr>
+        <w:t>Se for dito, como os teólogos dizem, que Deus é bom, então é necessário dizer que certo e errado têm algum significado independentemente das determinações de Deus, porque as determinações de Deus são boas, e</w:t>
       </w:r>
     </w:p>
     <w:p>
@@ -2653,8 +2698,28 @@
       <w:r>
         <w:rPr>
           <w:color w:val="auto"/>
-        </w:rPr>
-        <w:t>não ruins, independentemente do simples fato de Ele as ter feito. Para dizer isso, também é preciso dizer que não apenas por meio de Deus é que o certo e o errado passaram a existir, mas que são, em essência, logicamente anteriores a Deus. Seria possível, é claro, se houvesse intenção, dizer que havia uma divindade superior que dava ordens ao Deus que criou este mundo, ou então tomar a linha que alguns dos gnósticos tomaram – uma linha que com frequência considerei bastante plausível –, a de que, na verdade, este mundo que conhecemos foi criado pelo demônio, em um momento que Deus não estava olhando. Há muito a se dizer a esse respeito, e não estou interessado em refutá-lo.</w:t>
+          <w:highlight w:val="yellow"/>
+        </w:rPr>
+        <w:t>não ruins, independentemente do simples fato de Ele as ter feito. Para dizer isso, também é preciso dizer que não apenas por meio de Deus é que o certo e o errado passaram a existir, mas que são, em essência, logicamente anteriores a Deus.</w:t>
+      </w:r>
+      <w:r>
+        <w:rPr>
+          <w:color w:val="auto"/>
+        </w:rPr>
+        <w:t xml:space="preserve"> Seria possível, é claro, se houvesse intenção, dizer que havia uma divindade superior que dava ordens ao Deus que criou este mundo, ou então tomar a linha que alguns dos gnósticos tomaram – uma linha que com frequência considerei bastante plausível –, a de que, </w:t>
+      </w:r>
+      <w:r>
+        <w:rPr>
+          <w:color w:val="auto"/>
+          <w:highlight w:val="green"/>
+        </w:rPr>
+        <w:t>na verdade, este mundo que conhecemos foi criado pelo demônio, em um momento que Deus não estava olhando.</w:t>
+      </w:r>
+      <w:r>
+        <w:rPr>
+          <w:color w:val="auto"/>
+        </w:rPr>
+        <w:t xml:space="preserve"> Há muito a se dizer a esse respeito, e não estou interessado em refutá-lo.</w:t>
       </w:r>
     </w:p>
     <w:p>
@@ -2703,7 +2768,33 @@
         <w:rPr>
           <w:color w:val="auto"/>
         </w:rPr>
-        <w:t>Há também uma outra forma muito curiosa de argumento moral, que é a seguinte: diz-se que a existência de Deus é necessária para que haja justiça no mundo. Na parte do universo que conhecemos há muita injustiça, e com frequência os bons sofrem e os maus prosperam, de modo que é difícil saber qual alternativa é mais irritante; mas, se vamos ter justiça no universo como um todo, é necessário supor que existirá uma vida futura para compensar o equilíbrio aqui na terra. Assim, dizem que é necessário existir um Deus, e que devem existir céu e inferno para que a longo prazo haja justiça. Esse é um argumento muito curioso. Se o assunto for examinado do ponto de vista científico, pode-se dizer: “Afinal de contas, eu só conheço este mundo. Não conheço o restante do universo, mas, até onde for possível argumentar no que diz respeito a probabilidades, seria possível dizer que este mundo provavelmente é uma boa amostra e que, se há injustiça aqui, há chance de que também exista injustiça em qualquer outro lugar”. Suponhamos que uma pessoa recebeu um caixote de laranjas e, ao abri-lo, percebeu que todas as laranjas da parte de cima estão podres; nesse caso, ninguém argumentaria: “As de baixo devem estar boas, para compensar o equilíbrio”. A pessoa diria: “Provavelmente todas estão estragadas”; e é esse, realmente, o argumento que uma pessoa com espírito científico faria em relação ao universo. Ela diria: “Aqui neste mundo encontra-se uma grande quantidade de injustiça e, nessa medida, há razão para supor que a justiça não reina no mundo; portanto, há espaço para o argumento moral contrário à divindade, e não a favor dela”. Claro que eu sei que o tipo de argumento intelectual de que falei não é verdadeiramente aquilo que impulsiona as pessoas. O que realmente as impulsiona a acreditar em Deus não é absolutamente nenhum argumento intelectual. A maior parte delas acredita em Deus porque foi ensinada desde a primeira infância a fazê-lo, e essa é a razão principal.</w:t>
+        <w:t>Há também uma outra forma muito curiosa de argumento moral, que é a seguinte: diz-se que a existência de Deus é necessária para que haja justiça no mundo. Na parte do universo que conhecemos há muita injustiça, e com frequência os bons sofrem e os maus prosperam, de modo que é difícil saber qual alternativa é mais irritante; mas, se vamos ter justiça no universo como um todo, é necessário supor que existirá uma vida futura para compensar o equilíbrio aqui na terra. Assim, dizem que é necessário existir um Deus, e que devem existir céu e inferno para que a longo prazo haja justiça. Esse é um argumento muito curioso. Se o assunto for examinado do ponto de vista científico, pode-se dizer: “Afinal de contas, eu só conheço este mundo</w:t>
+      </w:r>
+      <w:r>
+        <w:rPr>
+          <w:color w:val="auto"/>
+          <w:highlight w:val="yellow"/>
+        </w:rPr>
+        <w:t>. Não conheço o restante do universo, mas, até onde for possível argumentar no que diz respeito a probabilidades, seria possível dizer que este mundo provavelmente é uma boa amostra e que, se há injustiça aqui, há chance de que também exista injustiça em qualquer outro lugar”</w:t>
+      </w:r>
+      <w:r>
+        <w:rPr>
+          <w:color w:val="auto"/>
+        </w:rPr>
+        <w:t xml:space="preserve">. </w:t>
+      </w:r>
+      <w:r>
+        <w:rPr>
+          <w:color w:val="auto"/>
+          <w:highlight w:val="green"/>
+        </w:rPr>
+        <w:t>Suponhamos que uma pessoa recebeu um caixote de laranjas e, ao abri-lo, percebeu que todas as laranjas da parte de cima estão podres; nesse caso, ninguém argumentaria: “As de baixo devem estar boas, para compensar o equilíbrio”. A pessoa diria: “Provavelmente todas estão estragadas”; e é esse, realmente, o argumento que uma pessoa com espírito científico faria em relação ao universo. Ela diria: “Aqui neste mundo encontra-se uma grande quantidade de injustiça e, nessa medida, há razão para supor que a justiça não reina no mundo; portanto, há espaço para o argumento moral contrário à divindade, e não a favor dela”</w:t>
+      </w:r>
+      <w:r>
+        <w:rPr>
+          <w:color w:val="auto"/>
+        </w:rPr>
+        <w:t>. Claro que eu sei que o tipo de argumento intelectual de que falei não é verdadeiramente aquilo que impulsiona as pessoas. O que realmente as impulsiona a acreditar em Deus não é absolutamente nenhum argumento intelectual. A maior parte delas acredita em Deus porque foi ensinada desde a primeira infância a fazê-lo, e essa é a razão principal.</w:t>
       </w:r>
     </w:p>
     <w:p>
@@ -2717,6 +2808,7 @@
       <w:r>
         <w:rPr>
           <w:color w:val="auto"/>
+          <w:highlight w:val="yellow"/>
         </w:rPr>
         <w:t>Ademais, penso que a razão mais forte que vem a seguir é o desejo de segurança, uma espécie de sensação de que existe um irmão mais velho a zelar por nós. Isso desempenha um papel profundo na influência do desejo de crer em Deus.</w:t>
       </w:r>
@@ -2816,7 +2908,20 @@
           <w:color w:val="auto"/>
         </w:rPr>
         <w:lastRenderedPageBreak/>
-        <w:t>Ademais, há outro ponto que considero excelente. Todos se lembrarão de que Cristo disse: “Não julgueis para que não sejais julgados”. Não penso que esse princípio deva ter sido muito popular nos tribunais dos países cristãos. Já conheci na vida um bom número de juízes que eram cristãos muito convictos, e nenhum deles acreditava estar agindo de maneira contrária aos princípios cristãos em sua profissão. Então Cristo diz: “Dá a quem te pede, e não voltes as costas ao que deseja que lhe emprestes”. Esse é um princípio muito bom.</w:t>
+        <w:t xml:space="preserve">Ademais, há outro ponto que considero excelente. Todos se lembrarão de que Cristo disse: “Não julgueis para que não sejais julgados”. Não penso que esse princípio deva ter sido muito popular nos tribunais dos países cristãos. Já conheci na vida um bom número de juízes que eram cristãos muito convictos, e nenhum deles acreditava estar agindo de maneira contrária aos princípios cristãos em sua profissão. </w:t>
+      </w:r>
+      <w:r>
+        <w:rPr>
+          <w:color w:val="auto"/>
+          <w:highlight w:val="yellow"/>
+        </w:rPr>
+        <w:t>Então Cristo diz: “Dá a quem te pede, e não voltes as costas ao que deseja que lhe emprestes”.</w:t>
+      </w:r>
+      <w:r>
+        <w:rPr>
+          <w:color w:val="auto"/>
+        </w:rPr>
+        <w:t xml:space="preserve"> Esse é um princípio muito bom.</w:t>
       </w:r>
     </w:p>
     <w:p>
@@ -2846,7 +2951,26 @@
         <w:rPr>
           <w:color w:val="auto"/>
         </w:rPr>
-        <w:t>Há ainda uma máxima de Cristo que, penso, tem grande importância intrínseca, mas que não vejo fazer muito sucesso entre alguns dos nossos amigos cristãos. Ele diz: “Se queres ser perfeito, vai, vende o que tens, e dá-o aos pobres”. Essa é uma máxima realmente excelente, mas, como digo, não muito praticada. Todas essas, creio, são boas máximas, apesar de serem um pouco difíceis de cumprir. Não professo que eu mesmo as cumpra; mas, afinal de contas, não é essa a mesma coisa que seria para um cristão.</w:t>
+        <w:t>Há ainda uma máxima de Cristo que, penso, tem grande importância intrínseca, mas que não vejo fazer muito sucesso entre alguns dos nossos amigos cristãos. Ele diz</w:t>
+      </w:r>
+      <w:r>
+        <w:rPr>
+          <w:color w:val="auto"/>
+        </w:rPr>
+        <w:t xml:space="preserve">: </w:t>
+      </w:r>
+      <w:r>
+        <w:rPr>
+          <w:color w:val="auto"/>
+          <w:highlight w:val="yellow"/>
+        </w:rPr>
+        <w:t>“Se queres ser perfeito, vai, vende o que tens, e dá-o aos pobres”.</w:t>
+      </w:r>
+      <w:r>
+        <w:rPr>
+          <w:color w:val="auto"/>
+        </w:rPr>
+        <w:t xml:space="preserve"> Essa é uma máxima realmente excelente, mas, como digo, não muito praticada. Todas essas, creio, são boas máximas, apesar de serem um pouco difíceis de cumprir. Não professo que eu mesmo as cumpra; mas, afinal de contas, não é essa a mesma coisa que seria para um cristão.</w:t>
       </w:r>
     </w:p>
     <w:p>
@@ -2909,7 +3033,20 @@
         <w:rPr>
           <w:color w:val="auto"/>
         </w:rPr>
-        <w:t xml:space="preserve">Depois de ter admitido a excelência dessas máximas, chego a certos pontos nos quais não acredito que seja possível conferir nem a sabedoria superlativa, nem a bondade superlativa a Cristo, tal como é descrito nos evangelhos – e aqui devo dizer que minha preocupação não é com a questão histórica. Historicamente, é bastante dúbio se Cristo chegou mesmo a existir; e, se existiu, não sabemos nada sobre Ele, de modo que não estou preocupado com a questão histórica, que é muito complexa. Estou preocupado com Cristo tal como Ele aparece nos evangelhos, tomando a narrativa do evangelho como ela se apresenta – e ali se encontram algumas coisas que não parecem muito sábias. Para começar, Ele com certeza achou que Sua segunda vinda ocorreria em nuvens de glória, depois da morte de todas as pessoas que viviam na época. Existem muitíssimos textos que comprovam isso. Ele diz, por exemplo: “Não acabareis de correr as cidades de Israel sem que venha o Filho do Homem”. Depois, diz: “Entre aqueles que estão aqui presentes, há alguns que não morrerão antes que vejam vir o Filho do Homem no Seu Reino”; e há muitos lugares em que está bastante claro que ele acreditava que Sua segunda vinda aconteceria durante a vida de muitos que naquela época viviam. Essa era a crença de Seus primeiros seguidores e era a base de boa parte de Seus ensinamentos morais. Quando Ele disse “Não queirais, pois, andar inquietos pelo dia de amanhã” e coisas semelhantes, era em grande parte porque Ele achava que a segunda vinda ocorreria muito em breve, e que assuntos cotidianos e mundanos não tinham importância. Eu conheci, de fato, alguns cristãos que acreditavam na iminência da segunda vinda. Conheci um vigário que assustou terrivelmente sua congregação ao dizer que a segunda vinda de fato estava muito iminente, mas os fiéis se tranquilizaram bastante quando descobriram que ele plantava árvores em seu jardim. Os primeiros cristãos de fato acreditavam nisso e se abstinham de coisas como </w:t>
+        <w:t xml:space="preserve">Depois de ter admitido a excelência dessas máximas, chego a certos pontos nos quais não acredito que seja possível conferir nem a sabedoria superlativa, nem a bondade superlativa a Cristo, tal como é descrito nos evangelhos – e aqui devo dizer que minha preocupação não é com a questão histórica. Historicamente, é bastante dúbio se Cristo chegou mesmo a existir; e, se existiu, não sabemos nada sobre Ele, de modo que não estou preocupado com a questão histórica, que é muito complexa. Estou preocupado com Cristo tal como Ele aparece nos evangelhos, tomando a narrativa do evangelho como ela se apresenta – e ali se encontram algumas coisas que não parecem muito sábias. Para começar, Ele com certeza achou que Sua segunda vinda ocorreria em nuvens de glória, depois da morte de todas as pessoas que viviam na época. Existem muitíssimos textos que comprovam isso. Ele diz, por exemplo: “Não acabareis de correr as cidades de Israel sem que venha o Filho do Homem”. Depois, diz: “Entre aqueles que estão aqui presentes, há alguns que não morrerão antes que vejam vir o Filho do Homem no Seu Reino”; e há muitos lugares em que está bastante claro que ele acreditava que Sua segunda vinda aconteceria durante a vida de muitos que naquela época viviam. Essa era a crença de Seus primeiros seguidores e era a base de boa parte de Seus ensinamentos morais. Quando Ele disse “Não queirais, pois, andar inquietos pelo dia de amanhã” e coisas semelhantes, era em grande parte porque Ele achava que a segunda vinda ocorreria muito em breve, e que assuntos cotidianos e mundanos não tinham importância. Eu conheci, de fato, alguns cristãos que acreditavam na iminência da segunda vinda. </w:t>
+      </w:r>
+      <w:r>
+        <w:rPr>
+          <w:color w:val="auto"/>
+          <w:highlight w:val="yellow"/>
+        </w:rPr>
+        <w:t>Conheci um vigário que assustou terrivelmente sua congregação ao dizer que a segunda vinda de fato estava muito iminente, mas os fiéis se tranquilizaram bastante quando descobriram que ele plantava árvores em seu jardim.</w:t>
+      </w:r>
+      <w:r>
+        <w:rPr>
+          <w:color w:val="auto"/>
+        </w:rPr>
+        <w:t xml:space="preserve"> Os primeiros cristãos de fato acreditavam nisso e se abstinham de coisas como </w:t>
       </w:r>
       <w:r>
         <w:rPr>
@@ -2931,6 +3068,8 @@
           <w:color w:val="auto"/>
         </w:rPr>
       </w:pPr>
+      <w:bookmarkStart w:id="1" w:name="_GoBack"/>
+      <w:bookmarkEnd w:id="1"/>
       <w:r>
         <w:rPr>
           <w:color w:val="auto"/>

</xml_diff>